<commit_message>
TP3 - BugFix Transformation
</commit_message>
<xml_diff>
--- a/TP3/CR_TP3_TianningMA.docx
+++ b/TP3/CR_TP3_TianningMA.docx
@@ -1216,7 +1216,13 @@
       </w:pPr>
       <w:r>
         <w:tab/>
-        <w:t xml:space="preserve">Pour réaliser le graphe scène, j’ai utilisé le concept de polymorphisme. </w:t>
+        <w:t>Pour réaliser le graphe scène, j’ai utilisé l</w:t>
+      </w:r>
+      <w:r>
+        <w:t xml:space="preserve">a notion </w:t>
+      </w:r>
+      <w:r>
+        <w:t xml:space="preserve">de polymorphisme. </w:t>
       </w:r>
     </w:p>
     <w:p>
@@ -1307,13 +1313,7 @@
         <w:t>Sphere</w:t>
       </w:r>
       <w:r>
-        <w:t xml:space="preserve"> représente une sphere et qui </w:t>
-      </w:r>
-      <w:r>
-        <w:t>sert particulièrement</w:t>
-      </w:r>
-      <w:r>
-        <w:t xml:space="preserve"> pour ce tp (système solaire)</w:t>
+        <w:t xml:space="preserve"> représente une sphere et qui sert particulièrement pour ce tp (système solaire)</w:t>
       </w:r>
     </w:p>
     <w:p>
@@ -2275,88 +2275,575 @@
         <w:t>Rotation</w:t>
       </w:r>
       <w:r>
-        <w:t xml:space="preserve"> (n’est pas évident pour la sphère. Donc je n’ai pas pris la capture d’écran)</w:t>
-      </w:r>
-    </w:p>
-    <w:p>
-      <w:pPr>
-        <w:jc w:val="both"/>
-      </w:pPr>
-    </w:p>
-    <w:p>
-      <w:pPr>
-        <w:pStyle w:val="1"/>
-      </w:pPr>
-      <w:r>
-        <w:t xml:space="preserve">Problème existant : </w:t>
-      </w:r>
-    </w:p>
-    <w:p/>
-    <w:p>
-      <w:pPr>
-        <w:jc w:val="both"/>
-      </w:pPr>
-      <w:r>
-        <w:t xml:space="preserve">Le plus grand problème existant est sur la fonction drawGeometry() : </w:t>
-      </w:r>
-    </w:p>
-    <w:p>
-      <w:pPr>
-        <w:jc w:val="both"/>
-      </w:pPr>
-      <w:r>
-        <w:t>En effet, si j’ajoute les objets dans la scène</w:t>
-      </w:r>
-      <w:r>
-        <w:t xml:space="preserve">, seul le dernier élément sera dessiné dans la scène. (comme l’image montrée ci-dessous : Le </w:t>
-      </w:r>
-      <w:r>
-        <w:rPr>
-          <w:color w:val="ED7D31" w:themeColor="accent2"/>
-        </w:rPr>
-        <w:t xml:space="preserve">soleil </w:t>
-      </w:r>
-      <w:r>
-        <w:t xml:space="preserve">et la </w:t>
-      </w:r>
-      <w:r>
-        <w:rPr>
-          <w:color w:val="70AD47" w:themeColor="accent6"/>
-        </w:rPr>
-        <w:t xml:space="preserve">terre </w:t>
-      </w:r>
-      <w:r>
-        <w:t xml:space="preserve">sont ajoutés dans la scène, mais que la </w:t>
-      </w:r>
-      <w:r>
-        <w:rPr>
-          <w:color w:val="70AD47" w:themeColor="accent6"/>
-        </w:rPr>
-        <w:t xml:space="preserve">terre </w:t>
-      </w:r>
-      <w:r>
-        <w:t xml:space="preserve">est dessiné dans la fenêtre) </w:t>
-      </w:r>
-    </w:p>
-    <w:p>
-      <w:pPr>
-        <w:jc w:val="both"/>
-      </w:pPr>
-      <w:r>
-        <w:t xml:space="preserve">A cause de manque de temps, je n’ai pas encore réussi à résoudre ce problème. Je vais continuer à chercher la solution pour la suite et le projet de cette matière. </w:t>
-      </w:r>
-    </w:p>
-    <w:p>
+        <w:t xml:space="preserve"> (n’est pas évident pour la sphère. Donc je n’ai pas </w:t>
+      </w:r>
+      <w:r>
+        <w:t>fait</w:t>
+      </w:r>
+      <w:r>
+        <w:t xml:space="preserve"> la capture d’écran)</w:t>
+      </w:r>
+    </w:p>
+    <w:p>
+      <w:pPr>
+        <w:jc w:val="both"/>
+      </w:pPr>
+    </w:p>
+    <w:p>
+      <w:pPr>
+        <w:jc w:val="both"/>
+        <w:rPr>
+          <w:i/>
+          <w:iCs/>
+          <w:sz w:val="28"/>
+          <w:szCs w:val="28"/>
+          <w:u w:val="single"/>
+        </w:rPr>
+      </w:pPr>
+      <w:r>
+        <w:rPr>
+          <w:i/>
+          <w:iCs/>
+          <w:sz w:val="28"/>
+          <w:szCs w:val="28"/>
+          <w:u w:val="single"/>
+        </w:rPr>
+        <w:t xml:space="preserve">Transformation par héritage : </w:t>
+      </w:r>
+    </w:p>
+    <w:p>
+      <w:pPr>
+        <w:jc w:val="both"/>
+      </w:pPr>
       <w:r>
         <w:rPr>
           <w:noProof/>
         </w:rPr>
-        <w:lastRenderedPageBreak/>
+        <mc:AlternateContent>
+          <mc:Choice Requires="wps">
+            <w:drawing>
+              <wp:anchor distT="0" distB="0" distL="114300" distR="114300" simplePos="0" relativeHeight="251671552" behindDoc="0" locked="0" layoutInCell="1" allowOverlap="1" wp14:anchorId="1A499294" wp14:editId="0798D0BF">
+                <wp:simplePos x="0" y="0"/>
+                <wp:positionH relativeFrom="column">
+                  <wp:posOffset>4418965</wp:posOffset>
+                </wp:positionH>
+                <wp:positionV relativeFrom="paragraph">
+                  <wp:posOffset>1755775</wp:posOffset>
+                </wp:positionV>
+                <wp:extent cx="133350" cy="209550"/>
+                <wp:effectExtent l="38100" t="0" r="19050" b="57150"/>
+                <wp:wrapNone/>
+                <wp:docPr id="20" name="直接箭头连接符 20"/>
+                <wp:cNvGraphicFramePr/>
+                <a:graphic xmlns:a="http://schemas.openxmlformats.org/drawingml/2006/main">
+                  <a:graphicData uri="http://schemas.microsoft.com/office/word/2010/wordprocessingShape">
+                    <wps:wsp>
+                      <wps:cNvCnPr/>
+                      <wps:spPr>
+                        <a:xfrm flipH="1">
+                          <a:off x="0" y="0"/>
+                          <a:ext cx="133350" cy="209550"/>
+                        </a:xfrm>
+                        <a:prstGeom prst="straightConnector1">
+                          <a:avLst/>
+                        </a:prstGeom>
+                        <a:ln>
+                          <a:tailEnd type="triangle"/>
+                        </a:ln>
+                      </wps:spPr>
+                      <wps:style>
+                        <a:lnRef idx="1">
+                          <a:schemeClr val="accent1"/>
+                        </a:lnRef>
+                        <a:fillRef idx="0">
+                          <a:schemeClr val="accent1"/>
+                        </a:fillRef>
+                        <a:effectRef idx="0">
+                          <a:schemeClr val="accent1"/>
+                        </a:effectRef>
+                        <a:fontRef idx="minor">
+                          <a:schemeClr val="tx1"/>
+                        </a:fontRef>
+                      </wps:style>
+                      <wps:bodyPr/>
+                    </wps:wsp>
+                  </a:graphicData>
+                </a:graphic>
+                <wp14:sizeRelH relativeFrom="margin">
+                  <wp14:pctWidth>0</wp14:pctWidth>
+                </wp14:sizeRelH>
+                <wp14:sizeRelV relativeFrom="margin">
+                  <wp14:pctHeight>0</wp14:pctHeight>
+                </wp14:sizeRelV>
+              </wp:anchor>
+            </w:drawing>
+          </mc:Choice>
+          <mc:Fallback>
+            <w:pict>
+              <v:shapetype w14:anchorId="51F73DD2" id="_x0000_t32" coordsize="21600,21600" o:spt="32" o:oned="t" path="m,l21600,21600e" filled="f">
+                <v:path arrowok="t" fillok="f" o:connecttype="none"/>
+                <o:lock v:ext="edit" shapetype="t"/>
+              </v:shapetype>
+              <v:shape id="直接箭头连接符 20" o:spid="_x0000_s1026" type="#_x0000_t32" style="position:absolute;margin-left:347.95pt;margin-top:138.25pt;width:10.5pt;height:16.5pt;flip:x;z-index:251671552;visibility:visible;mso-wrap-style:square;mso-width-percent:0;mso-height-percent:0;mso-wrap-distance-left:9pt;mso-wrap-distance-top:0;mso-wrap-distance-right:9pt;mso-wrap-distance-bottom:0;mso-position-horizontal:absolute;mso-position-horizontal-relative:text;mso-position-vertical:absolute;mso-position-vertical-relative:text;mso-width-percent:0;mso-height-percent:0;mso-width-relative:margin;mso-height-relative:margin" o:gfxdata="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" strokecolor="#4472c4 [3204]" strokeweight=".5pt">
+                <v:stroke endarrow="block" joinstyle="miter"/>
+              </v:shape>
+            </w:pict>
+          </mc:Fallback>
+        </mc:AlternateContent>
+      </w:r>
+      <w:r>
+        <w:rPr>
+          <w:noProof/>
+        </w:rPr>
+        <mc:AlternateContent>
+          <mc:Choice Requires="wps">
+            <w:drawing>
+              <wp:anchor distT="0" distB="0" distL="114300" distR="114300" simplePos="0" relativeHeight="251667456" behindDoc="0" locked="0" layoutInCell="1" allowOverlap="1" wp14:anchorId="1DF4C47C" wp14:editId="35CA60BA">
+                <wp:simplePos x="0" y="0"/>
+                <wp:positionH relativeFrom="column">
+                  <wp:posOffset>5505449</wp:posOffset>
+                </wp:positionH>
+                <wp:positionV relativeFrom="paragraph">
+                  <wp:posOffset>1822451</wp:posOffset>
+                </wp:positionV>
+                <wp:extent cx="142875" cy="323850"/>
+                <wp:effectExtent l="38100" t="0" r="28575" b="57150"/>
+                <wp:wrapNone/>
+                <wp:docPr id="18" name="直接箭头连接符 18"/>
+                <wp:cNvGraphicFramePr/>
+                <a:graphic xmlns:a="http://schemas.openxmlformats.org/drawingml/2006/main">
+                  <a:graphicData uri="http://schemas.microsoft.com/office/word/2010/wordprocessingShape">
+                    <wps:wsp>
+                      <wps:cNvCnPr/>
+                      <wps:spPr>
+                        <a:xfrm flipH="1">
+                          <a:off x="0" y="0"/>
+                          <a:ext cx="142875" cy="323850"/>
+                        </a:xfrm>
+                        <a:prstGeom prst="straightConnector1">
+                          <a:avLst/>
+                        </a:prstGeom>
+                        <a:ln>
+                          <a:tailEnd type="triangle"/>
+                        </a:ln>
+                      </wps:spPr>
+                      <wps:style>
+                        <a:lnRef idx="1">
+                          <a:schemeClr val="accent1"/>
+                        </a:lnRef>
+                        <a:fillRef idx="0">
+                          <a:schemeClr val="accent1"/>
+                        </a:fillRef>
+                        <a:effectRef idx="0">
+                          <a:schemeClr val="accent1"/>
+                        </a:effectRef>
+                        <a:fontRef idx="minor">
+                          <a:schemeClr val="tx1"/>
+                        </a:fontRef>
+                      </wps:style>
+                      <wps:bodyPr/>
+                    </wps:wsp>
+                  </a:graphicData>
+                </a:graphic>
+                <wp14:sizeRelH relativeFrom="margin">
+                  <wp14:pctWidth>0</wp14:pctWidth>
+                </wp14:sizeRelH>
+                <wp14:sizeRelV relativeFrom="margin">
+                  <wp14:pctHeight>0</wp14:pctHeight>
+                </wp14:sizeRelV>
+              </wp:anchor>
+            </w:drawing>
+          </mc:Choice>
+          <mc:Fallback>
+            <w:pict>
+              <v:shape w14:anchorId="32678640" id="直接箭头连接符 18" o:spid="_x0000_s1026" type="#_x0000_t32" style="position:absolute;margin-left:433.5pt;margin-top:143.5pt;width:11.25pt;height:25.5pt;flip:x;z-index:251667456;visibility:visible;mso-wrap-style:square;mso-width-percent:0;mso-height-percent:0;mso-wrap-distance-left:9pt;mso-wrap-distance-top:0;mso-wrap-distance-right:9pt;mso-wrap-distance-bottom:0;mso-position-horizontal:absolute;mso-position-horizontal-relative:text;mso-position-vertical:absolute;mso-position-vertical-relative:text;mso-width-percent:0;mso-height-percent:0;mso-width-relative:margin;mso-height-relative:margin" o:gfxdata="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" strokecolor="#4472c4 [3204]" strokeweight=".5pt">
+                <v:stroke endarrow="block" joinstyle="miter"/>
+              </v:shape>
+            </w:pict>
+          </mc:Fallback>
+        </mc:AlternateContent>
+      </w:r>
+      <w:r>
+        <w:rPr>
+          <w:noProof/>
+        </w:rPr>
+        <mc:AlternateContent>
+          <mc:Choice Requires="wps">
+            <w:drawing>
+              <wp:anchor distT="0" distB="0" distL="114300" distR="114300" simplePos="0" relativeHeight="251669504" behindDoc="0" locked="0" layoutInCell="1" allowOverlap="1" wp14:anchorId="5A26D610" wp14:editId="41C9C26F">
+                <wp:simplePos x="0" y="0"/>
+                <wp:positionH relativeFrom="column">
+                  <wp:posOffset>6019799</wp:posOffset>
+                </wp:positionH>
+                <wp:positionV relativeFrom="paragraph">
+                  <wp:posOffset>1746251</wp:posOffset>
+                </wp:positionV>
+                <wp:extent cx="228600" cy="228600"/>
+                <wp:effectExtent l="0" t="0" r="76200" b="57150"/>
+                <wp:wrapNone/>
+                <wp:docPr id="19" name="直接箭头连接符 19"/>
+                <wp:cNvGraphicFramePr/>
+                <a:graphic xmlns:a="http://schemas.openxmlformats.org/drawingml/2006/main">
+                  <a:graphicData uri="http://schemas.microsoft.com/office/word/2010/wordprocessingShape">
+                    <wps:wsp>
+                      <wps:cNvCnPr/>
+                      <wps:spPr>
+                        <a:xfrm>
+                          <a:off x="0" y="0"/>
+                          <a:ext cx="228600" cy="228600"/>
+                        </a:xfrm>
+                        <a:prstGeom prst="straightConnector1">
+                          <a:avLst/>
+                        </a:prstGeom>
+                        <a:ln>
+                          <a:tailEnd type="triangle"/>
+                        </a:ln>
+                      </wps:spPr>
+                      <wps:style>
+                        <a:lnRef idx="1">
+                          <a:schemeClr val="accent1"/>
+                        </a:lnRef>
+                        <a:fillRef idx="0">
+                          <a:schemeClr val="accent1"/>
+                        </a:fillRef>
+                        <a:effectRef idx="0">
+                          <a:schemeClr val="accent1"/>
+                        </a:effectRef>
+                        <a:fontRef idx="minor">
+                          <a:schemeClr val="tx1"/>
+                        </a:fontRef>
+                      </wps:style>
+                      <wps:bodyPr/>
+                    </wps:wsp>
+                  </a:graphicData>
+                </a:graphic>
+                <wp14:sizeRelH relativeFrom="margin">
+                  <wp14:pctWidth>0</wp14:pctWidth>
+                </wp14:sizeRelH>
+                <wp14:sizeRelV relativeFrom="margin">
+                  <wp14:pctHeight>0</wp14:pctHeight>
+                </wp14:sizeRelV>
+              </wp:anchor>
+            </w:drawing>
+          </mc:Choice>
+          <mc:Fallback>
+            <w:pict>
+              <v:shape w14:anchorId="4E122CE5" id="直接箭头连接符 19" o:spid="_x0000_s1026" type="#_x0000_t32" style="position:absolute;margin-left:474pt;margin-top:137.5pt;width:18pt;height:18pt;z-index:251669504;visibility:visible;mso-wrap-style:square;mso-width-percent:0;mso-height-percent:0;mso-wrap-distance-left:9pt;mso-wrap-distance-top:0;mso-wrap-distance-right:9pt;mso-wrap-distance-bottom:0;mso-position-horizontal:absolute;mso-position-horizontal-relative:text;mso-position-vertical:absolute;mso-position-vertical-relative:text;mso-width-percent:0;mso-height-percent:0;mso-width-relative:margin;mso-height-relative:margin" o:gfxdata="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" strokecolor="#4472c4 [3204]" strokeweight=".5pt">
+                <v:stroke endarrow="block" joinstyle="miter"/>
+              </v:shape>
+            </w:pict>
+          </mc:Fallback>
+        </mc:AlternateContent>
+      </w:r>
+      <w:r>
+        <w:rPr>
+          <w:noProof/>
+        </w:rPr>
+        <mc:AlternateContent>
+          <mc:Choice Requires="wps">
+            <w:drawing>
+              <wp:anchor distT="0" distB="0" distL="114300" distR="114300" simplePos="0" relativeHeight="251666432" behindDoc="0" locked="0" layoutInCell="1" allowOverlap="1" wp14:anchorId="2E3A35DC" wp14:editId="42FBF88D">
+                <wp:simplePos x="0" y="0"/>
+                <wp:positionH relativeFrom="column">
+                  <wp:posOffset>5981700</wp:posOffset>
+                </wp:positionH>
+                <wp:positionV relativeFrom="paragraph">
+                  <wp:posOffset>1965325</wp:posOffset>
+                </wp:positionV>
+                <wp:extent cx="533400" cy="285750"/>
+                <wp:effectExtent l="0" t="0" r="19050" b="19050"/>
+                <wp:wrapNone/>
+                <wp:docPr id="17" name="矩形: 圆角 17"/>
+                <wp:cNvGraphicFramePr/>
+                <a:graphic xmlns:a="http://schemas.openxmlformats.org/drawingml/2006/main">
+                  <a:graphicData uri="http://schemas.microsoft.com/office/word/2010/wordprocessingShape">
+                    <wps:wsp>
+                      <wps:cNvSpPr/>
+                      <wps:spPr>
+                        <a:xfrm>
+                          <a:off x="0" y="0"/>
+                          <a:ext cx="533400" cy="285750"/>
+                        </a:xfrm>
+                        <a:prstGeom prst="roundRect">
+                          <a:avLst/>
+                        </a:prstGeom>
+                      </wps:spPr>
+                      <wps:style>
+                        <a:lnRef idx="2">
+                          <a:schemeClr val="accent1">
+                            <a:shade val="50000"/>
+                          </a:schemeClr>
+                        </a:lnRef>
+                        <a:fillRef idx="1">
+                          <a:schemeClr val="accent1"/>
+                        </a:fillRef>
+                        <a:effectRef idx="0">
+                          <a:schemeClr val="accent1"/>
+                        </a:effectRef>
+                        <a:fontRef idx="minor">
+                          <a:schemeClr val="lt1"/>
+                        </a:fontRef>
+                      </wps:style>
+                      <wps:txbx>
+                        <w:txbxContent>
+                          <w:p>
+                            <w:pPr>
+                              <w:jc w:val="center"/>
+                            </w:pPr>
+                            <w:r>
+                              <w:t>Lune</w:t>
+                            </w:r>
+                          </w:p>
+                        </w:txbxContent>
+                      </wps:txbx>
+                      <wps:bodyPr rot="0" spcFirstLastPara="0" vertOverflow="overflow" horzOverflow="overflow" vert="horz" wrap="square" lIns="91440" tIns="45720" rIns="91440" bIns="45720" numCol="1" spcCol="0" rtlCol="0" fromWordArt="0" anchor="ctr" anchorCtr="0" forceAA="0" compatLnSpc="1">
+                        <a:prstTxWarp prst="textNoShape">
+                          <a:avLst/>
+                        </a:prstTxWarp>
+                        <a:noAutofit/>
+                      </wps:bodyPr>
+                    </wps:wsp>
+                  </a:graphicData>
+                </a:graphic>
+                <wp14:sizeRelH relativeFrom="margin">
+                  <wp14:pctWidth>0</wp14:pctWidth>
+                </wp14:sizeRelH>
+                <wp14:sizeRelV relativeFrom="margin">
+                  <wp14:pctHeight>0</wp14:pctHeight>
+                </wp14:sizeRelV>
+              </wp:anchor>
+            </w:drawing>
+          </mc:Choice>
+          <mc:Fallback>
+            <w:pict>
+              <v:roundrect w14:anchorId="2E3A35DC" id="矩形: 圆角 17" o:spid="_x0000_s1026" style="position:absolute;left:0;text-align:left;margin-left:471pt;margin-top:154.75pt;width:42pt;height:22.5pt;z-index:251666432;visibility:visible;mso-wrap-style:square;mso-width-percent:0;mso-height-percent:0;mso-wrap-distance-left:9pt;mso-wrap-distance-top:0;mso-wrap-distance-right:9pt;mso-wrap-distance-bottom:0;mso-position-horizontal:absolute;mso-position-horizontal-relative:text;mso-position-vertical:absolute;mso-position-vertical-relative:text;mso-width-percent:0;mso-height-percent:0;mso-width-relative:margin;mso-height-relative:margin;v-text-anchor:middle" arcsize="10923f" o:gfxdata="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" fillcolor="#4472c4 [3204]" strokecolor="#1f3763 [1604]" strokeweight="1pt">
+                <v:stroke joinstyle="miter"/>
+                <v:textbox>
+                  <w:txbxContent>
+                    <w:p>
+                      <w:pPr>
+                        <w:jc w:val="center"/>
+                      </w:pPr>
+                      <w:r>
+                        <w:t>Lune</w:t>
+                      </w:r>
+                    </w:p>
+                  </w:txbxContent>
+                </v:textbox>
+              </v:roundrect>
+            </w:pict>
+          </mc:Fallback>
+        </mc:AlternateContent>
+      </w:r>
+      <w:r>
+        <w:rPr>
+          <w:noProof/>
+        </w:rPr>
+        <mc:AlternateContent>
+          <mc:Choice Requires="wps">
+            <w:drawing>
+              <wp:anchor distT="0" distB="0" distL="114300" distR="114300" simplePos="0" relativeHeight="251664384" behindDoc="0" locked="0" layoutInCell="1" allowOverlap="1" wp14:anchorId="7B142205" wp14:editId="64E7D89D">
+                <wp:simplePos x="0" y="0"/>
+                <wp:positionH relativeFrom="column">
+                  <wp:posOffset>4267200</wp:posOffset>
+                </wp:positionH>
+                <wp:positionV relativeFrom="paragraph">
+                  <wp:posOffset>1974850</wp:posOffset>
+                </wp:positionV>
+                <wp:extent cx="533400" cy="285750"/>
+                <wp:effectExtent l="0" t="0" r="19050" b="19050"/>
+                <wp:wrapNone/>
+                <wp:docPr id="16" name="矩形: 圆角 16"/>
+                <wp:cNvGraphicFramePr/>
+                <a:graphic xmlns:a="http://schemas.openxmlformats.org/drawingml/2006/main">
+                  <a:graphicData uri="http://schemas.microsoft.com/office/word/2010/wordprocessingShape">
+                    <wps:wsp>
+                      <wps:cNvSpPr/>
+                      <wps:spPr>
+                        <a:xfrm>
+                          <a:off x="0" y="0"/>
+                          <a:ext cx="533400" cy="285750"/>
+                        </a:xfrm>
+                        <a:prstGeom prst="roundRect">
+                          <a:avLst/>
+                        </a:prstGeom>
+                      </wps:spPr>
+                      <wps:style>
+                        <a:lnRef idx="2">
+                          <a:schemeClr val="accent1">
+                            <a:shade val="50000"/>
+                          </a:schemeClr>
+                        </a:lnRef>
+                        <a:fillRef idx="1">
+                          <a:schemeClr val="accent1"/>
+                        </a:fillRef>
+                        <a:effectRef idx="0">
+                          <a:schemeClr val="accent1"/>
+                        </a:effectRef>
+                        <a:fontRef idx="minor">
+                          <a:schemeClr val="lt1"/>
+                        </a:fontRef>
+                      </wps:style>
+                      <wps:txbx>
+                        <w:txbxContent>
+                          <w:p>
+                            <w:pPr>
+                              <w:jc w:val="center"/>
+                            </w:pPr>
+                            <w:r>
+                              <w:t>Soleil</w:t>
+                            </w:r>
+                          </w:p>
+                        </w:txbxContent>
+                      </wps:txbx>
+                      <wps:bodyPr rot="0" spcFirstLastPara="0" vertOverflow="overflow" horzOverflow="overflow" vert="horz" wrap="square" lIns="91440" tIns="45720" rIns="91440" bIns="45720" numCol="1" spcCol="0" rtlCol="0" fromWordArt="0" anchor="ctr" anchorCtr="0" forceAA="0" compatLnSpc="1">
+                        <a:prstTxWarp prst="textNoShape">
+                          <a:avLst/>
+                        </a:prstTxWarp>
+                        <a:noAutofit/>
+                      </wps:bodyPr>
+                    </wps:wsp>
+                  </a:graphicData>
+                </a:graphic>
+                <wp14:sizeRelH relativeFrom="margin">
+                  <wp14:pctWidth>0</wp14:pctWidth>
+                </wp14:sizeRelH>
+                <wp14:sizeRelV relativeFrom="margin">
+                  <wp14:pctHeight>0</wp14:pctHeight>
+                </wp14:sizeRelV>
+              </wp:anchor>
+            </w:drawing>
+          </mc:Choice>
+          <mc:Fallback>
+            <w:pict>
+              <v:roundrect w14:anchorId="7B142205" id="矩形: 圆角 16" o:spid="_x0000_s1027" style="position:absolute;left:0;text-align:left;margin-left:336pt;margin-top:155.5pt;width:42pt;height:22.5pt;z-index:251664384;visibility:visible;mso-wrap-style:square;mso-width-percent:0;mso-height-percent:0;mso-wrap-distance-left:9pt;mso-wrap-distance-top:0;mso-wrap-distance-right:9pt;mso-wrap-distance-bottom:0;mso-position-horizontal:absolute;mso-position-horizontal-relative:text;mso-position-vertical:absolute;mso-position-vertical-relative:text;mso-width-percent:0;mso-height-percent:0;mso-width-relative:margin;mso-height-relative:margin;v-text-anchor:middle" arcsize="10923f" o:gfxdata="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" fillcolor="#4472c4 [3204]" strokecolor="#1f3763 [1604]" strokeweight="1pt">
+                <v:stroke joinstyle="miter"/>
+                <v:textbox>
+                  <w:txbxContent>
+                    <w:p>
+                      <w:pPr>
+                        <w:jc w:val="center"/>
+                      </w:pPr>
+                      <w:r>
+                        <w:t>Soleil</w:t>
+                      </w:r>
+                    </w:p>
+                  </w:txbxContent>
+                </v:textbox>
+              </v:roundrect>
+            </w:pict>
+          </mc:Fallback>
+        </mc:AlternateContent>
+      </w:r>
+      <w:r>
+        <w:rPr>
+          <w:noProof/>
+        </w:rPr>
+        <mc:AlternateContent>
+          <mc:Choice Requires="wps">
+            <w:drawing>
+              <wp:anchor distT="0" distB="0" distL="114300" distR="114300" simplePos="0" relativeHeight="251662336" behindDoc="0" locked="0" layoutInCell="1" allowOverlap="1" wp14:anchorId="49A684D4" wp14:editId="4BB73B0A">
+                <wp:simplePos x="0" y="0"/>
+                <wp:positionH relativeFrom="column">
+                  <wp:posOffset>5276850</wp:posOffset>
+                </wp:positionH>
+                <wp:positionV relativeFrom="paragraph">
+                  <wp:posOffset>2174875</wp:posOffset>
+                </wp:positionV>
+                <wp:extent cx="533400" cy="285750"/>
+                <wp:effectExtent l="0" t="0" r="19050" b="19050"/>
+                <wp:wrapNone/>
+                <wp:docPr id="15" name="矩形: 圆角 15"/>
+                <wp:cNvGraphicFramePr/>
+                <a:graphic xmlns:a="http://schemas.openxmlformats.org/drawingml/2006/main">
+                  <a:graphicData uri="http://schemas.microsoft.com/office/word/2010/wordprocessingShape">
+                    <wps:wsp>
+                      <wps:cNvSpPr/>
+                      <wps:spPr>
+                        <a:xfrm>
+                          <a:off x="0" y="0"/>
+                          <a:ext cx="533400" cy="285750"/>
+                        </a:xfrm>
+                        <a:prstGeom prst="roundRect">
+                          <a:avLst/>
+                        </a:prstGeom>
+                      </wps:spPr>
+                      <wps:style>
+                        <a:lnRef idx="2">
+                          <a:schemeClr val="accent1">
+                            <a:shade val="50000"/>
+                          </a:schemeClr>
+                        </a:lnRef>
+                        <a:fillRef idx="1">
+                          <a:schemeClr val="accent1"/>
+                        </a:fillRef>
+                        <a:effectRef idx="0">
+                          <a:schemeClr val="accent1"/>
+                        </a:effectRef>
+                        <a:fontRef idx="minor">
+                          <a:schemeClr val="lt1"/>
+                        </a:fontRef>
+                      </wps:style>
+                      <wps:txbx>
+                        <w:txbxContent>
+                          <w:p>
+                            <w:pPr>
+                              <w:jc w:val="center"/>
+                            </w:pPr>
+                            <w:r>
+                              <w:t>Terre</w:t>
+                            </w:r>
+                          </w:p>
+                        </w:txbxContent>
+                      </wps:txbx>
+                      <wps:bodyPr rot="0" spcFirstLastPara="0" vertOverflow="overflow" horzOverflow="overflow" vert="horz" wrap="square" lIns="91440" tIns="45720" rIns="91440" bIns="45720" numCol="1" spcCol="0" rtlCol="0" fromWordArt="0" anchor="ctr" anchorCtr="0" forceAA="0" compatLnSpc="1">
+                        <a:prstTxWarp prst="textNoShape">
+                          <a:avLst/>
+                        </a:prstTxWarp>
+                        <a:noAutofit/>
+                      </wps:bodyPr>
+                    </wps:wsp>
+                  </a:graphicData>
+                </a:graphic>
+                <wp14:sizeRelH relativeFrom="margin">
+                  <wp14:pctWidth>0</wp14:pctWidth>
+                </wp14:sizeRelH>
+                <wp14:sizeRelV relativeFrom="margin">
+                  <wp14:pctHeight>0</wp14:pctHeight>
+                </wp14:sizeRelV>
+              </wp:anchor>
+            </w:drawing>
+          </mc:Choice>
+          <mc:Fallback>
+            <w:pict>
+              <v:roundrect w14:anchorId="49A684D4" id="矩形: 圆角 15" o:spid="_x0000_s1028" style="position:absolute;left:0;text-align:left;margin-left:415.5pt;margin-top:171.25pt;width:42pt;height:22.5pt;z-index:251662336;visibility:visible;mso-wrap-style:square;mso-width-percent:0;mso-height-percent:0;mso-wrap-distance-left:9pt;mso-wrap-distance-top:0;mso-wrap-distance-right:9pt;mso-wrap-distance-bottom:0;mso-position-horizontal:absolute;mso-position-horizontal-relative:text;mso-position-vertical:absolute;mso-position-vertical-relative:text;mso-width-percent:0;mso-height-percent:0;mso-width-relative:margin;mso-height-relative:margin;v-text-anchor:middle" arcsize="10923f" o:gfxdata="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" fillcolor="#4472c4 [3204]" strokecolor="#1f3763 [1604]" strokeweight="1pt">
+                <v:stroke joinstyle="miter"/>
+                <v:textbox>
+                  <w:txbxContent>
+                    <w:p>
+                      <w:pPr>
+                        <w:jc w:val="center"/>
+                      </w:pPr>
+                      <w:r>
+                        <w:t>Terre</w:t>
+                      </w:r>
+                    </w:p>
+                  </w:txbxContent>
+                </v:textbox>
+              </v:roundrect>
+            </w:pict>
+          </mc:Fallback>
+        </mc:AlternateContent>
+      </w:r>
+      <w:r>
+        <w:rPr>
+          <w:noProof/>
+        </w:rPr>
         <w:drawing>
-          <wp:inline distT="0" distB="0" distL="0" distR="0" wp14:anchorId="11C0264E" wp14:editId="561BF179">
-            <wp:extent cx="6645910" cy="2960370"/>
+          <wp:inline distT="0" distB="0" distL="0" distR="0" wp14:anchorId="08F700FB" wp14:editId="136F0AD0">
+            <wp:extent cx="6645910" cy="2802890"/>
             <wp:effectExtent l="0" t="0" r="2540" b="0"/>
-            <wp:docPr id="14" name="图片 14"/>
+            <wp:docPr id="10" name="图片 10"/>
             <wp:cNvGraphicFramePr>
               <a:graphicFrameLocks xmlns:a="http://schemas.openxmlformats.org/drawingml/2006/main" noChangeAspect="1"/>
             </wp:cNvGraphicFramePr>
@@ -2376,6 +2863,243 @@
                   <pic:spPr>
                     <a:xfrm>
                       <a:off x="0" y="0"/>
+                      <a:ext cx="6645910" cy="2802890"/>
+                    </a:xfrm>
+                    <a:prstGeom prst="rect">
+                      <a:avLst/>
+                    </a:prstGeom>
+                  </pic:spPr>
+                </pic:pic>
+              </a:graphicData>
+            </a:graphic>
+          </wp:inline>
+        </w:drawing>
+      </w:r>
+    </w:p>
+    <w:p>
+      <w:pPr>
+        <w:jc w:val="both"/>
+      </w:pPr>
+      <w:r>
+        <w:lastRenderedPageBreak/>
+        <w:t>L’image ci-dessus est juste</w:t>
+      </w:r>
+      <w:r>
+        <w:t xml:space="preserve"> un exemple</w:t>
+      </w:r>
+      <w:r>
+        <w:t xml:space="preserve"> pour montrer que la transformation par héritage fonctionne. En effet, tout d’abord, on voit que le scale est appliqué au « soleil » qui a un enfant « terre » et qui a aussi un enfant « lune ». et La transformation scale est bien appliqué au soleil et son enfant (terre) et aussi son enfant d’enfant (lune).</w:t>
+      </w:r>
+    </w:p>
+    <w:p>
+      <w:pPr>
+        <w:jc w:val="both"/>
+      </w:pPr>
+      <w:r>
+        <w:t>Ensuite, on voit que la translation</w:t>
+      </w:r>
+      <w:r>
+        <w:t xml:space="preserve"> (x+1)</w:t>
+      </w:r>
+      <w:r>
+        <w:t xml:space="preserve"> de lune est bien appliqué à la base de translation de son parent (terre) qui est translaté en axe x +3. </w:t>
+      </w:r>
+    </w:p>
+    <w:p>
+      <w:pPr>
+        <w:jc w:val="both"/>
+      </w:pPr>
+      <w:r>
+        <w:t xml:space="preserve">Donc, la transformation par héritage est bien fonctionnée. </w:t>
+      </w:r>
+    </w:p>
+    <w:p>
+      <w:pPr>
+        <w:jc w:val="both"/>
+      </w:pPr>
+      <w:r>
+        <w:t>Finalement pour le système solaire :</w:t>
+      </w:r>
+    </w:p>
+    <w:p>
+      <w:pPr>
+        <w:jc w:val="both"/>
+      </w:pPr>
+      <w:r>
+        <w:rPr>
+          <w:noProof/>
+        </w:rPr>
+        <w:drawing>
+          <wp:inline distT="0" distB="0" distL="0" distR="0" wp14:anchorId="0896BA38" wp14:editId="1972B12A">
+            <wp:extent cx="6486525" cy="3343275"/>
+            <wp:effectExtent l="0" t="0" r="9525" b="9525"/>
+            <wp:docPr id="22" name="图片 22"/>
+            <wp:cNvGraphicFramePr>
+              <a:graphicFrameLocks xmlns:a="http://schemas.openxmlformats.org/drawingml/2006/main" noChangeAspect="1"/>
+            </wp:cNvGraphicFramePr>
+            <a:graphic xmlns:a="http://schemas.openxmlformats.org/drawingml/2006/main">
+              <a:graphicData uri="http://schemas.openxmlformats.org/drawingml/2006/picture">
+                <pic:pic xmlns:pic="http://schemas.openxmlformats.org/drawingml/2006/picture">
+                  <pic:nvPicPr>
+                    <pic:cNvPr id="1" name=""/>
+                    <pic:cNvPicPr/>
+                  </pic:nvPicPr>
+                  <pic:blipFill>
+                    <a:blip r:embed="rId16"/>
+                    <a:stretch>
+                      <a:fillRect/>
+                    </a:stretch>
+                  </pic:blipFill>
+                  <pic:spPr>
+                    <a:xfrm>
+                      <a:off x="0" y="0"/>
+                      <a:ext cx="6486525" cy="3343275"/>
+                    </a:xfrm>
+                    <a:prstGeom prst="rect">
+                      <a:avLst/>
+                    </a:prstGeom>
+                  </pic:spPr>
+                </pic:pic>
+              </a:graphicData>
+            </a:graphic>
+          </wp:inline>
+        </w:drawing>
+      </w:r>
+    </w:p>
+    <w:p>
+      <w:pPr>
+        <w:jc w:val="both"/>
+      </w:pPr>
+      <w:r>
+        <w:t>Après certaines transformations appliquée respectivement à soleil / terre / lune, j’obtient le résultat comme l’image ci-dessus.</w:t>
+      </w:r>
+    </w:p>
+    <w:p>
+      <w:pPr>
+        <w:jc w:val="both"/>
+      </w:pPr>
+    </w:p>
+    <w:p>
+      <w:pPr>
+        <w:jc w:val="both"/>
+      </w:pPr>
+    </w:p>
+    <w:p>
+      <w:pPr>
+        <w:pStyle w:val="1"/>
+      </w:pPr>
+      <w:r>
+        <w:t xml:space="preserve">Problème </w:t>
+      </w:r>
+      <w:r>
+        <w:t>Rencon</w:t>
+      </w:r>
+      <w:r>
+        <w:t>t</w:t>
+      </w:r>
+      <w:r>
+        <w:t>ré et solution</w:t>
+      </w:r>
+      <w:r>
+        <w:t xml:space="preserve"> : </w:t>
+      </w:r>
+    </w:p>
+    <w:p/>
+    <w:p>
+      <w:r>
+        <w:t xml:space="preserve">Problème lié à la gestion de buffers : </w:t>
+      </w:r>
+    </w:p>
+    <w:p>
+      <w:pPr>
+        <w:jc w:val="both"/>
+      </w:pPr>
+      <w:r>
+        <w:t xml:space="preserve">Le plus grand problème </w:t>
+      </w:r>
+      <w:r>
+        <w:t>que j’ai rencontré</w:t>
+      </w:r>
+      <w:r>
+        <w:t xml:space="preserve"> est sur la fonction drawGeometry() : </w:t>
+      </w:r>
+    </w:p>
+    <w:p>
+      <w:pPr>
+        <w:jc w:val="both"/>
+      </w:pPr>
+      <w:r>
+        <w:t>En effet, si j’ajoute les objets dans la scène</w:t>
+      </w:r>
+      <w:r>
+        <w:t xml:space="preserve">, seul le dernier élément sera dessiné dans la scène. (comme l’image montrée ci-dessous : Le </w:t>
+      </w:r>
+      <w:r>
+        <w:rPr>
+          <w:color w:val="ED7D31" w:themeColor="accent2"/>
+        </w:rPr>
+        <w:t xml:space="preserve">soleil </w:t>
+      </w:r>
+      <w:r>
+        <w:t xml:space="preserve">et la </w:t>
+      </w:r>
+      <w:r>
+        <w:rPr>
+          <w:color w:val="70AD47" w:themeColor="accent6"/>
+        </w:rPr>
+        <w:t xml:space="preserve">terre </w:t>
+      </w:r>
+      <w:r>
+        <w:t xml:space="preserve">sont ajoutés dans la scène, mais que la </w:t>
+      </w:r>
+      <w:r>
+        <w:rPr>
+          <w:color w:val="70AD47" w:themeColor="accent6"/>
+        </w:rPr>
+        <w:t xml:space="preserve">terre </w:t>
+      </w:r>
+      <w:r>
+        <w:t xml:space="preserve">est dessiné dans la fenêtre) </w:t>
+      </w:r>
+    </w:p>
+    <w:p>
+      <w:pPr>
+        <w:jc w:val="both"/>
+      </w:pPr>
+      <w:r>
+        <w:t xml:space="preserve">A cause de manque de temps, je n’ai pas encore réussi à résoudre ce problème. Je vais continuer à chercher la solution pour la suite et le projet de cette matière. </w:t>
+      </w:r>
+    </w:p>
+    <w:p>
+      <w:r>
+        <w:rPr>
+          <w:noProof/>
+        </w:rPr>
+        <w:lastRenderedPageBreak/>
+        <w:drawing>
+          <wp:inline distT="0" distB="0" distL="0" distR="0" wp14:anchorId="11C0264E" wp14:editId="561BF179">
+            <wp:extent cx="6645910" cy="2960370"/>
+            <wp:effectExtent l="0" t="0" r="2540" b="0"/>
+            <wp:docPr id="14" name="图片 14"/>
+            <wp:cNvGraphicFramePr>
+              <a:graphicFrameLocks xmlns:a="http://schemas.openxmlformats.org/drawingml/2006/main" noChangeAspect="1"/>
+            </wp:cNvGraphicFramePr>
+            <a:graphic xmlns:a="http://schemas.openxmlformats.org/drawingml/2006/main">
+              <a:graphicData uri="http://schemas.openxmlformats.org/drawingml/2006/picture">
+                <pic:pic xmlns:pic="http://schemas.openxmlformats.org/drawingml/2006/picture">
+                  <pic:nvPicPr>
+                    <pic:cNvPr id="1" name=""/>
+                    <pic:cNvPicPr/>
+                  </pic:nvPicPr>
+                  <pic:blipFill>
+                    <a:blip r:embed="rId17"/>
+                    <a:stretch>
+                      <a:fillRect/>
+                    </a:stretch>
+                  </pic:blipFill>
+                  <pic:spPr>
+                    <a:xfrm>
+                      <a:off x="0" y="0"/>
                       <a:ext cx="6645910" cy="2960370"/>
                     </a:xfrm>
                     <a:prstGeom prst="rect">
@@ -2389,6 +3113,19 @@
         </w:drawing>
       </w:r>
     </w:p>
+    <w:p/>
+    <w:p>
+      <w:r>
+        <w:t xml:space="preserve">Pour résoudre ce problème, j’ai décidé de mettre les buffers internes dans chaque GameObject. Puisque les fonctions bind() pour les buffers doivent être utilisé dans le même context que le create, je pense que c’est ici qui poserait des problèmes. </w:t>
+      </w:r>
+      <w:r>
+        <w:t>Après beaucoup de recherches et plusieurs essaies, donc</w:t>
+      </w:r>
+      <w:r>
+        <w:t xml:space="preserve"> j’ai mis le vertex buffer et l’index buffer dans chaque gameObject, et dans ses objets, ils s’occupent eux-même le stockage des vertexs et indices. Cela a bien résolu le problème. </w:t>
+      </w:r>
+    </w:p>
+    <w:p/>
     <w:sectPr>
       <w:pgSz w:w="11906" w:h="16838"/>
       <w:pgMar w:top="720" w:right="720" w:bottom="720" w:left="720" w:header="708" w:footer="708" w:gutter="0"/>

</xml_diff>